<commit_message>
Small homework 10 revision.
</commit_message>
<xml_diff>
--- a/docs/homework/10-A-MachineLanguage.docx
+++ b/docs/homework/10-A-MachineLanguage.docx
@@ -1421,6 +1421,7 @@
       <w:r>
         <w:rPr>
           <w:rFonts w:asciiTheme="minorHAnsi" w:hAnsiTheme="minorHAnsi" w:cstheme="minorHAnsi"/>
+          <w:noProof/>
         </w:rPr>
         <w:drawing>
           <wp:inline distT="0" distB="0" distL="0" distR="0" wp14:anchorId="77746E8D" wp14:editId="48C2133B">
@@ -1721,19 +1722,7 @@
           <w:rFonts w:asciiTheme="minorHAnsi" w:hAnsiTheme="minorHAnsi" w:cstheme="minorHAnsi"/>
         </w:rPr>
         <w:tab/>
-        <w:t>d</w:t>
-      </w:r>
-      <w:r>
-        <w:rPr>
-          <w:rFonts w:asciiTheme="minorHAnsi" w:hAnsiTheme="minorHAnsi" w:cstheme="minorHAnsi"/>
-        </w:rPr>
-        <w:t xml:space="preserve">. </w:t>
-      </w:r>
-      <w:r>
-        <w:rPr>
-          <w:rFonts w:asciiTheme="minorHAnsi" w:hAnsiTheme="minorHAnsi" w:cstheme="minorHAnsi"/>
-        </w:rPr>
-        <w:t>The Instruction Interpretation Unit</w:t>
+        <w:t>d. The Instruction Interpretation Unit</w:t>
       </w:r>
     </w:p>
     <w:p>
@@ -2072,13 +2061,7 @@
         <w:rPr>
           <w:rFonts w:asciiTheme="minorHAnsi" w:hAnsiTheme="minorHAnsi" w:cstheme="minorHAnsi"/>
         </w:rPr>
-        <w:t xml:space="preserve">Use the K&amp;S Machine Language Reference </w:t>
-      </w:r>
-      <w:r>
-        <w:rPr>
-          <w:rFonts w:asciiTheme="minorHAnsi" w:hAnsiTheme="minorHAnsi" w:cstheme="minorHAnsi"/>
-        </w:rPr>
-        <w:t>to g</w:t>
+        <w:t>Use the K&amp;S Machine Language Reference to g</w:t>
       </w:r>
       <w:r>
         <w:rPr>
@@ -5199,6 +5182,26 @@
         <w:rPr>
           <w:rFonts w:asciiTheme="minorHAnsi" w:hAnsiTheme="minorHAnsi" w:cstheme="minorHAnsi"/>
         </w:rPr>
+        <w:t xml:space="preserve">There are a number of ways to solve this problem.  For an extra challenge try to solve it using just 5 ML instructions. </w:t>
+      </w:r>
+    </w:p>
+    <w:p>
+      <w:pPr>
+        <w:rPr>
+          <w:rFonts w:asciiTheme="minorHAnsi" w:hAnsiTheme="minorHAnsi" w:cstheme="minorHAnsi"/>
+        </w:rPr>
+      </w:pPr>
+    </w:p>
+    <w:p>
+      <w:pPr>
+        <w:rPr>
+          <w:rFonts w:asciiTheme="minorHAnsi" w:hAnsiTheme="minorHAnsi" w:cstheme="minorHAnsi"/>
+        </w:rPr>
+      </w:pPr>
+      <w:r>
+        <w:rPr>
+          <w:rFonts w:asciiTheme="minorHAnsi" w:hAnsiTheme="minorHAnsi" w:cstheme="minorHAnsi"/>
+        </w:rPr>
         <w:t>Be sure to enter your program into the K&amp;S and test</w:t>
       </w:r>
       <w:r>
@@ -8727,7 +8730,14 @@
         <w:rPr>
           <w:rFonts w:asciiTheme="minorHAnsi" w:hAnsiTheme="minorHAnsi" w:cstheme="minorHAnsi"/>
         </w:rPr>
-        <w:t xml:space="preserve">logical operations (e.g. </w:t>
+        <w:t xml:space="preserve">logical operations </w:t>
+      </w:r>
+      <w:r>
+        <w:rPr>
+          <w:rFonts w:asciiTheme="minorHAnsi" w:hAnsiTheme="minorHAnsi" w:cstheme="minorHAnsi"/>
+        </w:rPr>
+        <w:lastRenderedPageBreak/>
+        <w:t xml:space="preserve">(e.g. </w:t>
       </w:r>
       <w:r>
         <w:rPr>
@@ -8838,7 +8848,6 @@
         <w:rPr>
           <w:rFonts w:asciiTheme="minorHAnsi" w:hAnsiTheme="minorHAnsi" w:cstheme="minorHAnsi"/>
         </w:rPr>
-        <w:lastRenderedPageBreak/>
         <w:t>a</w:t>
       </w:r>
       <w:r>
@@ -9604,14 +9613,7 @@
           <w:rFonts w:ascii="Courier" w:hAnsi="Courier" w:cstheme="minorHAnsi"/>
           <w:u w:val="single"/>
         </w:rPr>
-        <w:t xml:space="preserve">| </w:t>
-      </w:r>
-      <w:r>
-        <w:rPr>
-          <w:rFonts w:ascii="Courier" w:hAnsi="Courier" w:cstheme="minorHAnsi"/>
-          <w:u w:val="single"/>
-        </w:rPr>
-        <w:t>0000 0111 0000</w:t>
+        <w:t>| 0000 0111 0000</w:t>
       </w:r>
     </w:p>
     <w:p>
@@ -9698,6 +9700,7 @@
         <w:rPr>
           <w:rFonts w:asciiTheme="minorHAnsi" w:hAnsiTheme="minorHAnsi" w:cstheme="minorHAnsi"/>
         </w:rPr>
+        <w:lastRenderedPageBreak/>
         <w:tab/>
       </w:r>
       <w:r>
@@ -9743,7 +9746,6 @@
         <w:rPr>
           <w:rFonts w:asciiTheme="minorHAnsi" w:hAnsiTheme="minorHAnsi" w:cstheme="minorHAnsi"/>
         </w:rPr>
-        <w:lastRenderedPageBreak/>
         <w:t xml:space="preserve">Show how the bitwise AND operation can be used to mask out the green component of this color.  Hint: Find a value that when </w:t>
       </w:r>
       <w:r>

</xml_diff>